<commit_message>
Student 4 D02, some corrections to my entities
</commit_message>
<xml_diff>
--- a/reports/D02/Student 4/04 - Requirements - Student #4.docx
+++ b/reports/D02/Student 4/04 - Requirements - Student #4.docx
@@ -531,14 +531,12 @@
                   </w:rPr>
                   <w:t xml:space="preserve"> </w:t>
                 </w:r>
-                <w:proofErr w:type="spellStart"/>
                 <w:r>
                   <w:rPr>
                     <w:rFonts w:asciiTheme="majorHAnsi" w:hAnsiTheme="majorHAnsi" w:cstheme="majorHAnsi"/>
                   </w:rPr>
                   <w:t>Desarrollador</w:t>
                 </w:r>
-                <w:proofErr w:type="spellEnd"/>
                 <w:r>
                   <w:rPr>
                     <w:rFonts w:asciiTheme="majorHAnsi" w:hAnsiTheme="majorHAnsi" w:cstheme="majorHAnsi"/>
@@ -610,19 +608,11 @@
                 <w:text/>
               </w:sdtPr>
               <w:sdtContent>
-                <w:proofErr w:type="spellStart"/>
                 <w:r>
                   <w:rPr>
                     <w:rFonts w:asciiTheme="majorHAnsi" w:hAnsiTheme="majorHAnsi" w:cstheme="majorHAnsi"/>
                   </w:rPr>
-                  <w:t>Tomares</w:t>
-                </w:r>
-                <w:proofErr w:type="spellEnd"/>
-                <w:r>
-                  <w:rPr>
-                    <w:rFonts w:asciiTheme="majorHAnsi" w:hAnsiTheme="majorHAnsi" w:cstheme="majorHAnsi"/>
-                  </w:rPr>
-                  <w:t xml:space="preserve"> 19 02</w:t>
+                  <w:t>Tomares 19 02</w:t>
                 </w:r>
                 <w:r>
                   <w:rPr>
@@ -1907,7 +1897,13 @@
         </w:sdtPr>
         <w:sdtContent>
           <w:r>
-            <w:t xml:space="preserve">    </w:t>
+            <w:t xml:space="preserve">  </w:t>
+          </w:r>
+          <w:r>
+            <w:t>X</w:t>
+          </w:r>
+          <w:r>
+            <w:t xml:space="preserve">  </w:t>
           </w:r>
         </w:sdtContent>
       </w:sdt>
@@ -1958,7 +1954,7 @@
         </w:sdtPr>
         <w:sdtContent>
           <w:r>
-            <w:t xml:space="preserve">    </w:t>
+            <w:t xml:space="preserve">  https://github.com/users/alenicbra/projects/3  </w:t>
           </w:r>
         </w:sdtContent>
       </w:sdt>
@@ -3285,7 +3281,19 @@
             <w:rPr>
               <w:lang w:val="en-US"/>
             </w:rPr>
-            <w:t xml:space="preserve">    </w:t>
+            <w:t xml:space="preserve">  </w:t>
+          </w:r>
+          <w:r>
+            <w:rPr>
+              <w:lang w:val="en-US"/>
+            </w:rPr>
+            <w:t>X</w:t>
+          </w:r>
+          <w:r>
+            <w:rPr>
+              <w:lang w:val="en-US"/>
+            </w:rPr>
+            <w:t xml:space="preserve">  </w:t>
           </w:r>
         </w:sdtContent>
       </w:sdt>
@@ -3441,7 +3449,13 @@
         </w:sdtPr>
         <w:sdtContent>
           <w:r>
-            <w:t xml:space="preserve">    </w:t>
+            <w:t xml:space="preserve">  </w:t>
+          </w:r>
+          <w:r>
+            <w:t>X</w:t>
+          </w:r>
+          <w:r>
+            <w:t xml:space="preserve">  </w:t>
           </w:r>
         </w:sdtContent>
       </w:sdt>
@@ -4686,7 +4700,19 @@
             <w:rPr>
               <w:lang w:val="en-US"/>
             </w:rPr>
-            <w:t xml:space="preserve">    </w:t>
+            <w:t xml:space="preserve">  </w:t>
+          </w:r>
+          <w:r>
+            <w:rPr>
+              <w:lang w:val="en-US"/>
+            </w:rPr>
+            <w:t>X</w:t>
+          </w:r>
+          <w:r>
+            <w:rPr>
+              <w:lang w:val="en-US"/>
+            </w:rPr>
+            <w:t xml:space="preserve">  </w:t>
           </w:r>
         </w:sdtContent>
       </w:sdt>
@@ -10590,10 +10616,12 @@
     <w:rsid w:val="008B1087"/>
     <w:rsid w:val="008D6165"/>
     <w:rsid w:val="00953D97"/>
+    <w:rsid w:val="0098488C"/>
     <w:rsid w:val="00993521"/>
     <w:rsid w:val="009F68FD"/>
     <w:rsid w:val="00A222AC"/>
     <w:rsid w:val="00A77441"/>
+    <w:rsid w:val="00AB50ED"/>
     <w:rsid w:val="00B078C0"/>
     <w:rsid w:val="00B85114"/>
     <w:rsid w:val="00B9388C"/>

</xml_diff>